<commit_message>
updated diagrams and ER diagram
</commit_message>
<xml_diff>
--- a/ProjectReport.docx
+++ b/ProjectReport.docx
@@ -6106,10 +6106,10 @@
           <w:noProof/>
         </w:rPr>
         <w:drawing>
-          <wp:inline distT="0" distB="0" distL="0" distR="0" wp14:anchorId="397D9FF0" wp14:editId="3278A41A">
-            <wp:extent cx="5943600" cy="4966970"/>
-            <wp:effectExtent l="0" t="0" r="0" b="5080"/>
-            <wp:docPr id="1" name="Picture 1" descr="A screenshot of a social media post&#10;&#10;Description generated with very high confidence"/>
+          <wp:inline distT="0" distB="0" distL="0" distR="0" wp14:anchorId="397D9FF0" wp14:editId="0283BD61">
+            <wp:extent cx="5943600" cy="4118981"/>
+            <wp:effectExtent l="0" t="0" r="0" b="0"/>
+            <wp:docPr id="1" name="Picture 1"/>
             <wp:cNvGraphicFramePr>
               <a:graphicFrameLocks xmlns:a="http://schemas.openxmlformats.org/drawingml/2006/main" noChangeAspect="1"/>
             </wp:cNvGraphicFramePr>
@@ -6121,7 +6121,7 @@
                     <pic:cNvPicPr/>
                   </pic:nvPicPr>
                   <pic:blipFill>
-                    <a:blip r:embed="rId28">
+                    <a:blip r:embed="rId28" cstate="print">
                       <a:extLst>
                         <a:ext uri="{28A0092B-C50C-407E-A947-70E740481C1C}">
                           <a14:useLocalDpi xmlns:a14="http://schemas.microsoft.com/office/drawing/2010/main" val="0"/>
@@ -6135,7 +6135,7 @@
                   <pic:spPr>
                     <a:xfrm>
                       <a:off x="0" y="0"/>
-                      <a:ext cx="5943600" cy="4966970"/>
+                      <a:ext cx="5943600" cy="4118981"/>
                     </a:xfrm>
                     <a:prstGeom prst="rect">
                       <a:avLst/>
@@ -6274,6 +6274,8 @@
         </w:rPr>
         <w:t xml:space="preserve"> file that can be copied and attached to SQL Server.</w:t>
       </w:r>
+      <w:bookmarkStart w:id="0" w:name="_GoBack"/>
+      <w:bookmarkEnd w:id="0"/>
     </w:p>
     <w:p>
       <w:pPr>
@@ -6623,8 +6625,6 @@
         </w:rPr>
         <w:t xml:space="preserve"> located</w:t>
       </w:r>
-      <w:bookmarkStart w:id="0" w:name="_GoBack"/>
-      <w:bookmarkEnd w:id="0"/>
       <w:r>
         <w:rPr>
           <w:rFonts w:asciiTheme="majorHAnsi" w:hAnsiTheme="majorHAnsi" w:cstheme="majorHAnsi"/>
@@ -6748,7 +6748,7 @@
         <v:path o:extrusionok="f" gradientshapeok="t" o:connecttype="rect"/>
         <o:lock v:ext="edit" aspectratio="t"/>
       </v:shapetype>
-      <v:shape id="_x0000_i1163" type="#_x0000_t75" alt="Warning" style="width:15.35pt;height:14.4pt;visibility:visible" o:gfxdata="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" o:bullet="t">
+      <v:shape id="_x0000_i1028" type="#_x0000_t75" alt="Warning" style="width:15.35pt;height:14.4pt;visibility:visible" o:gfxdata="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" o:bullet="t">
         <v:imagedata r:id="rId1" o:title="" croptop="-2275f" cropbottom="-2731f" cropright="-640f"/>
       </v:shape>
     </w:pict>

</xml_diff>

<commit_message>
fixed mistake in ER diagram
</commit_message>
<xml_diff>
--- a/ProjectReport.docx
+++ b/ProjectReport.docx
@@ -6106,8 +6106,8 @@
           <w:noProof/>
         </w:rPr>
         <w:drawing>
-          <wp:inline distT="0" distB="0" distL="0" distR="0" wp14:anchorId="397D9FF0" wp14:editId="0283BD61">
-            <wp:extent cx="5943600" cy="4118981"/>
+          <wp:inline distT="0" distB="0" distL="0" distR="0" wp14:anchorId="397D9FF0" wp14:editId="3F1969E4">
+            <wp:extent cx="5943600" cy="4101045"/>
             <wp:effectExtent l="0" t="0" r="0" b="0"/>
             <wp:docPr id="1" name="Picture 1"/>
             <wp:cNvGraphicFramePr>
@@ -6135,7 +6135,7 @@
                   <pic:spPr>
                     <a:xfrm>
                       <a:off x="0" y="0"/>
-                      <a:ext cx="5943600" cy="4118981"/>
+                      <a:ext cx="5943600" cy="4101045"/>
                     </a:xfrm>
                     <a:prstGeom prst="rect">
                       <a:avLst/>
@@ -6147,6 +6147,8 @@
           </wp:inline>
         </w:drawing>
       </w:r>
+      <w:bookmarkStart w:id="0" w:name="_GoBack"/>
+      <w:bookmarkEnd w:id="0"/>
     </w:p>
     <w:p>
       <w:pPr>
@@ -6274,8 +6276,6 @@
         </w:rPr>
         <w:t xml:space="preserve"> file that can be copied and attached to SQL Server.</w:t>
       </w:r>
-      <w:bookmarkStart w:id="0" w:name="_GoBack"/>
-      <w:bookmarkEnd w:id="0"/>
     </w:p>
     <w:p>
       <w:pPr>
@@ -6748,7 +6748,7 @@
         <v:path o:extrusionok="f" gradientshapeok="t" o:connecttype="rect"/>
         <o:lock v:ext="edit" aspectratio="t"/>
       </v:shapetype>
-      <v:shape id="_x0000_i1028" type="#_x0000_t75" alt="Warning" style="width:15.35pt;height:14.4pt;visibility:visible" o:gfxdata="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" o:bullet="t">
+      <v:shape id="_x0000_i1027" type="#_x0000_t75" alt="Warning" style="width:15.35pt;height:14.4pt;visibility:visible" o:gfxdata="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" o:bullet="t">
         <v:imagedata r:id="rId1" o:title="" croptop="-2275f" cropbottom="-2731f" cropright="-640f"/>
       </v:shape>
     </w:pict>

</xml_diff>

<commit_message>
Updated report fixed mistakes
</commit_message>
<xml_diff>
--- a/ProjectReport.docx
+++ b/ProjectReport.docx
@@ -1,6 +1,6 @@
 
 <file path=word/document.xml><?xml version="1.0" encoding="utf-8"?>
-<w:document xmlns:wpc="http://schemas.microsoft.com/office/word/2010/wordprocessingCanvas" xmlns:cx="http://schemas.microsoft.com/office/drawing/2014/chartex" xmlns:cx1="http://schemas.microsoft.com/office/drawing/2015/9/8/chartex" xmlns:cx2="http://schemas.microsoft.com/office/drawing/2015/10/21/chartex" xmlns:cx3="http://schemas.microsoft.com/office/drawing/2016/5/9/chartex" xmlns:cx4="http://schemas.microsoft.com/office/drawing/2016/5/10/chartex" xmlns:cx5="http://schemas.microsoft.com/office/drawing/2016/5/11/chartex" xmlns:cx6="http://schemas.microsoft.com/office/drawing/2016/5/12/chartex" xmlns:cx7="http://schemas.microsoft.com/office/drawing/2016/5/13/chartex" xmlns:cx8="http://schemas.microsoft.com/office/drawing/2016/5/14/chartex" xmlns:mc="http://schemas.openxmlformats.org/markup-compatibility/2006" xmlns:aink="http://schemas.microsoft.com/office/drawing/2016/ink" xmlns:am3d="http://schemas.microsoft.com/office/drawing/2017/model3d" xmlns:o="urn:schemas-microsoft-com:office:office" xmlns:r="http://schemas.openxmlformats.org/officeDocument/2006/relationships" xmlns:m="http://schemas.openxmlformats.org/officeDocument/2006/math" xmlns:v="urn:schemas-microsoft-com:vml" xmlns:wp14="http://schemas.microsoft.com/office/word/2010/wordprocessingDrawing" xmlns:wp="http://schemas.openxmlformats.org/drawingml/2006/wordprocessingDrawing" xmlns:w10="urn:schemas-microsoft-com:office:word" xmlns:w="http://schemas.openxmlformats.org/wordprocessingml/2006/main" xmlns:w14="http://schemas.microsoft.com/office/word/2010/wordml" xmlns:w15="http://schemas.microsoft.com/office/word/2012/wordml" xmlns:w16cid="http://schemas.microsoft.com/office/word/2016/wordml/cid" xmlns:w16se="http://schemas.microsoft.com/office/word/2015/wordml/symex" xmlns:wpg="http://schemas.microsoft.com/office/word/2010/wordprocessingGroup" xmlns:wpi="http://schemas.microsoft.com/office/word/2010/wordprocessingInk" xmlns:wne="http://schemas.microsoft.com/office/word/2006/wordml" xmlns:wps="http://schemas.microsoft.com/office/word/2010/wordprocessingShape" mc:Ignorable="w14 w15 w16se w16cid wp14">
+<w:document xmlns:wpc="http://schemas.microsoft.com/office/word/2010/wordprocessingCanvas" xmlns:cx="http://schemas.microsoft.com/office/drawing/2014/chartex" xmlns:cx1="http://schemas.microsoft.com/office/drawing/2015/9/8/chartex" xmlns:mc="http://schemas.openxmlformats.org/markup-compatibility/2006" xmlns:o="urn:schemas-microsoft-com:office:office" xmlns:r="http://schemas.openxmlformats.org/officeDocument/2006/relationships" xmlns:m="http://schemas.openxmlformats.org/officeDocument/2006/math" xmlns:v="urn:schemas-microsoft-com:vml" xmlns:wp14="http://schemas.microsoft.com/office/word/2010/wordprocessingDrawing" xmlns:wp="http://schemas.openxmlformats.org/drawingml/2006/wordprocessingDrawing" xmlns:w10="urn:schemas-microsoft-com:office:word" xmlns:w="http://schemas.openxmlformats.org/wordprocessingml/2006/main" xmlns:w14="http://schemas.microsoft.com/office/word/2010/wordml" xmlns:w15="http://schemas.microsoft.com/office/word/2012/wordml" xmlns:w16se="http://schemas.microsoft.com/office/word/2015/wordml/symex" xmlns:wpg="http://schemas.microsoft.com/office/word/2010/wordprocessingGroup" xmlns:wpi="http://schemas.microsoft.com/office/word/2010/wordprocessingInk" xmlns:wne="http://schemas.microsoft.com/office/word/2006/wordml" xmlns:wps="http://schemas.microsoft.com/office/word/2010/wordprocessingShape" mc:Ignorable="w14 w15 w16se wp14">
   <w:body>
     <w:p>
       <w:pPr>
@@ -13,6 +13,7 @@
         <w:rPr>
           <w:rFonts w:cstheme="majorHAnsi"/>
           <w:noProof/>
+          <w:lang w:val="en-CA" w:eastAsia="en-CA"/>
         </w:rPr>
         <mc:AlternateContent>
           <mc:Choice Requires="wps">
@@ -123,7 +124,7 @@
               </wp:anchor>
             </w:drawing>
           </mc:Choice>
-          <mc:Fallback>
+          <mc:Fallback xmlns:w16cid="http://schemas.microsoft.com/office/word/2016/wordml/cid" xmlns:am3d="http://schemas.microsoft.com/office/drawing/2017/model3d" xmlns:aink="http://schemas.microsoft.com/office/drawing/2016/ink" xmlns:cx8="http://schemas.microsoft.com/office/drawing/2016/5/14/chartex" xmlns:cx7="http://schemas.microsoft.com/office/drawing/2016/5/13/chartex" xmlns:cx6="http://schemas.microsoft.com/office/drawing/2016/5/12/chartex" xmlns:cx5="http://schemas.microsoft.com/office/drawing/2016/5/11/chartex" xmlns:cx4="http://schemas.microsoft.com/office/drawing/2016/5/10/chartex" xmlns:cx3="http://schemas.microsoft.com/office/drawing/2016/5/9/chartex" xmlns:cx2="http://schemas.microsoft.com/office/drawing/2015/10/21/chartex">
             <w:pict>
               <v:shapetype w14:anchorId="52194D0C" id="_x0000_t202" coordsize="21600,21600" o:spt="202" path="m,l,21600r21600,l21600,xe">
                 <v:stroke joinstyle="miter"/>
@@ -192,6 +193,7 @@
         <w:rPr>
           <w:rFonts w:cstheme="majorHAnsi"/>
           <w:noProof/>
+          <w:lang w:val="en-CA" w:eastAsia="en-CA"/>
         </w:rPr>
         <w:drawing>
           <wp:inline distT="0" distB="0" distL="0" distR="0" wp14:anchorId="3840E9B6" wp14:editId="225A8949">
@@ -855,6 +857,7 @@
         <w:rPr>
           <w:rFonts w:asciiTheme="majorHAnsi" w:hAnsiTheme="majorHAnsi" w:cstheme="majorHAnsi"/>
           <w:noProof/>
+          <w:lang w:val="en-CA" w:eastAsia="en-CA"/>
         </w:rPr>
         <w:drawing>
           <wp:inline distT="0" distB="0" distL="0" distR="0" wp14:anchorId="5D3416C8" wp14:editId="7D3B6489">
@@ -958,7 +961,19 @@
         <w:rPr>
           <w:rFonts w:asciiTheme="majorHAnsi" w:hAnsiTheme="majorHAnsi" w:cstheme="majorHAnsi"/>
         </w:rPr>
-        <w:t xml:space="preserve">presents to the user a simple form that require him to enter his </w:t>
+        <w:t>presents to the user a simple form that require</w:t>
+      </w:r>
+      <w:r>
+        <w:rPr>
+          <w:rFonts w:asciiTheme="majorHAnsi" w:hAnsiTheme="majorHAnsi" w:cstheme="majorHAnsi"/>
+        </w:rPr>
+        <w:t>s</w:t>
+      </w:r>
+      <w:r>
+        <w:rPr>
+          <w:rFonts w:asciiTheme="majorHAnsi" w:hAnsiTheme="majorHAnsi" w:cstheme="majorHAnsi"/>
+        </w:rPr>
+        <w:t xml:space="preserve"> him to enter his </w:t>
       </w:r>
       <w:r>
         <w:rPr>
@@ -1288,6 +1303,7 @@
         <w:rPr>
           <w:rFonts w:asciiTheme="majorHAnsi" w:hAnsiTheme="majorHAnsi" w:cstheme="majorHAnsi"/>
           <w:noProof/>
+          <w:lang w:val="en-CA" w:eastAsia="en-CA"/>
         </w:rPr>
         <w:drawing>
           <wp:inline distT="0" distB="0" distL="0" distR="0" wp14:anchorId="3FCC7CC4" wp14:editId="6A8CE423">
@@ -1718,6 +1734,7 @@
         <w:rPr>
           <w:rFonts w:asciiTheme="majorHAnsi" w:hAnsiTheme="majorHAnsi" w:cstheme="majorHAnsi"/>
           <w:noProof/>
+          <w:lang w:val="en-CA" w:eastAsia="en-CA"/>
         </w:rPr>
         <w:drawing>
           <wp:inline distT="0" distB="0" distL="0" distR="0" wp14:anchorId="2C911B3D" wp14:editId="3A190308">
@@ -2124,6 +2141,7 @@
         <w:rPr>
           <w:rFonts w:asciiTheme="majorHAnsi" w:hAnsiTheme="majorHAnsi" w:cstheme="majorHAnsi"/>
           <w:noProof/>
+          <w:lang w:val="en-CA" w:eastAsia="en-CA"/>
         </w:rPr>
         <w:drawing>
           <wp:inline distT="0" distB="0" distL="0" distR="0" wp14:anchorId="3D5C0249" wp14:editId="6C962E75">
@@ -2217,7 +2235,19 @@
         <w:rPr>
           <w:rFonts w:asciiTheme="majorHAnsi" w:hAnsiTheme="majorHAnsi" w:cstheme="majorHAnsi"/>
         </w:rPr>
-        <w:t xml:space="preserve">, with </w:t>
+        <w:t>, with</w:t>
+      </w:r>
+      <w:r>
+        <w:rPr>
+          <w:rFonts w:asciiTheme="majorHAnsi" w:hAnsiTheme="majorHAnsi" w:cstheme="majorHAnsi"/>
+        </w:rPr>
+        <w:t xml:space="preserve"> a</w:t>
+      </w:r>
+      <w:r>
+        <w:rPr>
+          <w:rFonts w:asciiTheme="majorHAnsi" w:hAnsiTheme="majorHAnsi" w:cstheme="majorHAnsi"/>
+        </w:rPr>
+        <w:t xml:space="preserve"> </w:t>
       </w:r>
       <w:r>
         <w:rPr>
@@ -2583,6 +2613,7 @@
         <w:rPr>
           <w:rFonts w:asciiTheme="majorHAnsi" w:hAnsiTheme="majorHAnsi" w:cstheme="majorHAnsi"/>
           <w:noProof/>
+          <w:lang w:val="en-CA" w:eastAsia="en-CA"/>
         </w:rPr>
         <w:drawing>
           <wp:anchor distT="0" distB="0" distL="114300" distR="114300" simplePos="0" relativeHeight="251659264" behindDoc="0" locked="0" layoutInCell="1" allowOverlap="1" wp14:anchorId="114F0A46" wp14:editId="58813590">
@@ -2651,6 +2682,7 @@
         <w:rPr>
           <w:rFonts w:asciiTheme="majorHAnsi" w:hAnsiTheme="majorHAnsi" w:cstheme="majorHAnsi"/>
           <w:noProof/>
+          <w:lang w:val="en-CA" w:eastAsia="en-CA"/>
         </w:rPr>
         <w:drawing>
           <wp:inline distT="0" distB="0" distL="0" distR="0" wp14:anchorId="0F4427FE" wp14:editId="6FF0C747">
@@ -3060,6 +3092,7 @@
         <w:rPr>
           <w:rFonts w:asciiTheme="majorHAnsi" w:hAnsiTheme="majorHAnsi" w:cstheme="majorHAnsi"/>
           <w:noProof/>
+          <w:lang w:val="en-CA" w:eastAsia="en-CA"/>
         </w:rPr>
         <w:drawing>
           <wp:inline distT="0" distB="0" distL="0" distR="0" wp14:anchorId="51F1D2BB" wp14:editId="0319D333">
@@ -3481,6 +3514,7 @@
         <w:rPr>
           <w:rFonts w:asciiTheme="majorHAnsi" w:hAnsiTheme="majorHAnsi" w:cstheme="majorHAnsi"/>
           <w:noProof/>
+          <w:lang w:val="en-CA" w:eastAsia="en-CA"/>
         </w:rPr>
         <w:drawing>
           <wp:inline distT="0" distB="0" distL="0" distR="0" wp14:anchorId="60FC65DB" wp14:editId="10C80E4B">
@@ -3535,6 +3569,7 @@
         <w:rPr>
           <w:rFonts w:asciiTheme="majorHAnsi" w:hAnsiTheme="majorHAnsi" w:cstheme="majorHAnsi"/>
           <w:noProof/>
+          <w:lang w:val="en-CA" w:eastAsia="en-CA"/>
         </w:rPr>
         <w:drawing>
           <wp:inline distT="0" distB="0" distL="0" distR="0" wp14:anchorId="426F98C3" wp14:editId="65D900A7">
@@ -3944,6 +3979,7 @@
         <w:rPr>
           <w:rFonts w:asciiTheme="majorHAnsi" w:hAnsiTheme="majorHAnsi" w:cstheme="majorHAnsi"/>
           <w:noProof/>
+          <w:lang w:val="en-CA" w:eastAsia="en-CA"/>
         </w:rPr>
         <w:drawing>
           <wp:inline distT="0" distB="0" distL="0" distR="0" wp14:anchorId="39937711" wp14:editId="50FAFA5B">
@@ -4032,7 +4068,13 @@
         <w:rPr>
           <w:rFonts w:asciiTheme="majorHAnsi" w:hAnsiTheme="majorHAnsi" w:cstheme="majorHAnsi"/>
         </w:rPr>
-        <w:t xml:space="preserve">A compact interface is provided for the librarian </w:t>
+        <w:t>A compact interface provides</w:t>
+      </w:r>
+      <w:r>
+        <w:rPr>
+          <w:rFonts w:asciiTheme="majorHAnsi" w:hAnsiTheme="majorHAnsi" w:cstheme="majorHAnsi"/>
+        </w:rPr>
+        <w:t xml:space="preserve"> the librarian </w:t>
       </w:r>
       <w:r>
         <w:rPr>
@@ -4044,7 +4086,31 @@
         <w:rPr>
           <w:rFonts w:asciiTheme="majorHAnsi" w:hAnsiTheme="majorHAnsi" w:cstheme="majorHAnsi"/>
         </w:rPr>
-        <w:t xml:space="preserve"> modify and add books very easily, he can also search by typing a books name.</w:t>
+        <w:t xml:space="preserve"> modify and add books very </w:t>
+      </w:r>
+      <w:r>
+        <w:rPr>
+          <w:rFonts w:asciiTheme="majorHAnsi" w:hAnsiTheme="majorHAnsi" w:cstheme="majorHAnsi"/>
+        </w:rPr>
+        <w:t>easily;</w:t>
+      </w:r>
+      <w:r>
+        <w:rPr>
+          <w:rFonts w:asciiTheme="majorHAnsi" w:hAnsiTheme="majorHAnsi" w:cstheme="majorHAnsi"/>
+        </w:rPr>
+        <w:t xml:space="preserve"> he can also search by typing a book</w:t>
+      </w:r>
+      <w:r>
+        <w:rPr>
+          <w:rFonts w:asciiTheme="majorHAnsi" w:hAnsiTheme="majorHAnsi" w:cstheme="majorHAnsi"/>
+        </w:rPr>
+        <w:t>’</w:t>
+      </w:r>
+      <w:r>
+        <w:rPr>
+          <w:rFonts w:asciiTheme="majorHAnsi" w:hAnsiTheme="majorHAnsi" w:cstheme="majorHAnsi"/>
+        </w:rPr>
+        <w:t>s name.</w:t>
       </w:r>
       <w:r>
         <w:rPr>
@@ -4401,6 +4467,7 @@
         <w:rPr>
           <w:rFonts w:asciiTheme="majorHAnsi" w:hAnsiTheme="majorHAnsi" w:cstheme="majorHAnsi"/>
           <w:noProof/>
+          <w:lang w:val="en-CA" w:eastAsia="en-CA"/>
         </w:rPr>
         <w:drawing>
           <wp:inline distT="0" distB="0" distL="0" distR="0" wp14:anchorId="7B9AEA8B" wp14:editId="47636048">
@@ -4455,6 +4522,7 @@
         <w:rPr>
           <w:rFonts w:asciiTheme="majorHAnsi" w:hAnsiTheme="majorHAnsi" w:cstheme="majorHAnsi"/>
           <w:noProof/>
+          <w:lang w:val="en-CA" w:eastAsia="en-CA"/>
         </w:rPr>
         <w:drawing>
           <wp:inline distT="0" distB="0" distL="0" distR="0" wp14:anchorId="5B3EF69A" wp14:editId="4A718139">
@@ -4543,19 +4611,49 @@
         <w:rPr>
           <w:rFonts w:asciiTheme="majorHAnsi" w:hAnsiTheme="majorHAnsi" w:cstheme="majorHAnsi"/>
         </w:rPr>
-        <w:t xml:space="preserve">This </w:t>
-      </w:r>
-      <w:r>
-        <w:rPr>
-          <w:rFonts w:asciiTheme="majorHAnsi" w:hAnsiTheme="majorHAnsi" w:cstheme="majorHAnsi"/>
-        </w:rPr>
-        <w:t xml:space="preserve">librarian can confirm if a book was </w:t>
-      </w:r>
-      <w:r>
-        <w:rPr>
-          <w:rFonts w:asciiTheme="majorHAnsi" w:hAnsiTheme="majorHAnsi" w:cstheme="majorHAnsi"/>
-        </w:rPr>
-        <w:t>picked up or returned in this page, a warning sign will appear next to the late transactions.</w:t>
+        <w:t>This page allows the</w:t>
+      </w:r>
+      <w:r>
+        <w:rPr>
+          <w:rFonts w:asciiTheme="majorHAnsi" w:hAnsiTheme="majorHAnsi" w:cstheme="majorHAnsi"/>
+        </w:rPr>
+        <w:t xml:space="preserve"> </w:t>
+      </w:r>
+      <w:r>
+        <w:rPr>
+          <w:rFonts w:asciiTheme="majorHAnsi" w:hAnsiTheme="majorHAnsi" w:cstheme="majorHAnsi"/>
+        </w:rPr>
+        <w:t xml:space="preserve">librarian </w:t>
+      </w:r>
+      <w:r>
+        <w:rPr>
+          <w:rFonts w:asciiTheme="majorHAnsi" w:hAnsiTheme="majorHAnsi" w:cstheme="majorHAnsi"/>
+        </w:rPr>
+        <w:t>to</w:t>
+      </w:r>
+      <w:r>
+        <w:rPr>
+          <w:rFonts w:asciiTheme="majorHAnsi" w:hAnsiTheme="majorHAnsi" w:cstheme="majorHAnsi"/>
+        </w:rPr>
+        <w:t xml:space="preserve"> confirm </w:t>
+      </w:r>
+      <w:r>
+        <w:rPr>
+          <w:rFonts w:asciiTheme="majorHAnsi" w:hAnsiTheme="majorHAnsi" w:cstheme="majorHAnsi"/>
+        </w:rPr>
+        <w:t xml:space="preserve">picking up or returning </w:t>
+      </w:r>
+      <w:r>
+        <w:rPr>
+          <w:rFonts w:asciiTheme="majorHAnsi" w:hAnsiTheme="majorHAnsi" w:cstheme="majorHAnsi"/>
+        </w:rPr>
+        <w:t>a book</w:t>
+      </w:r>
+      <w:r>
+        <w:rPr>
+          <w:rFonts w:asciiTheme="majorHAnsi" w:hAnsiTheme="majorHAnsi" w:cstheme="majorHAnsi"/>
+        </w:rPr>
+        <w:t>, a warning sign will appear next to the late transactions.</w:t>
       </w:r>
     </w:p>
     <w:tbl>
@@ -4864,6 +4962,7 @@
         <w:rPr>
           <w:rFonts w:asciiTheme="majorHAnsi" w:hAnsiTheme="majorHAnsi" w:cstheme="majorHAnsi"/>
           <w:noProof/>
+          <w:lang w:val="en-CA" w:eastAsia="en-CA"/>
         </w:rPr>
         <w:drawing>
           <wp:inline distT="0" distB="0" distL="0" distR="0" wp14:anchorId="429857F7" wp14:editId="7F774417">
@@ -5321,6 +5420,7 @@
         <w:rPr>
           <w:rFonts w:asciiTheme="majorHAnsi" w:hAnsiTheme="majorHAnsi" w:cstheme="majorHAnsi"/>
           <w:noProof/>
+          <w:lang w:val="en-CA" w:eastAsia="en-CA"/>
         </w:rPr>
         <w:drawing>
           <wp:inline distT="0" distB="0" distL="0" distR="0" wp14:anchorId="061E260E" wp14:editId="1D7C2523">
@@ -5405,7 +5505,21 @@
         <w:rPr>
           <w:rFonts w:asciiTheme="majorHAnsi" w:hAnsiTheme="majorHAnsi" w:cstheme="majorHAnsi"/>
         </w:rPr>
-        <w:t xml:space="preserve">We decided to create this project using ASP.NET MVC, because of the design architecture that allow us to separate the backend from the frontend and make the project </w:t>
+        <w:t>We decided to create this project using ASP.NET MVC, because of the design architecture that allow</w:t>
+      </w:r>
+      <w:r>
+        <w:rPr>
+          <w:rFonts w:asciiTheme="majorHAnsi" w:hAnsiTheme="majorHAnsi" w:cstheme="majorHAnsi"/>
+        </w:rPr>
+        <w:t>s</w:t>
+      </w:r>
+      <w:bookmarkStart w:id="0" w:name="_GoBack"/>
+      <w:bookmarkEnd w:id="0"/>
+      <w:r>
+        <w:rPr>
+          <w:rFonts w:asciiTheme="majorHAnsi" w:hAnsiTheme="majorHAnsi" w:cstheme="majorHAnsi"/>
+        </w:rPr>
+        <w:t xml:space="preserve"> us to separate the backend from the frontend and make the project </w:t>
       </w:r>
       <w:r>
         <w:rPr>
@@ -5698,6 +5812,7 @@
         <w:rPr>
           <w:rFonts w:asciiTheme="majorHAnsi" w:hAnsiTheme="majorHAnsi" w:cstheme="majorHAnsi"/>
           <w:noProof/>
+          <w:lang w:val="en-CA" w:eastAsia="en-CA"/>
         </w:rPr>
         <w:drawing>
           <wp:inline distT="0" distB="0" distL="0" distR="0" wp14:anchorId="497D14EC" wp14:editId="3EA97014">
@@ -5806,6 +5921,7 @@
         <w:rPr>
           <w:rFonts w:asciiTheme="majorHAnsi" w:hAnsiTheme="majorHAnsi" w:cstheme="majorHAnsi"/>
           <w:noProof/>
+          <w:lang w:val="en-CA" w:eastAsia="en-CA"/>
         </w:rPr>
         <mc:AlternateContent>
           <mc:Choice Requires="wps">
@@ -5938,7 +6054,7 @@
               </wp:anchor>
             </w:drawing>
           </mc:Choice>
-          <mc:Fallback>
+          <mc:Fallback xmlns:w16cid="http://schemas.microsoft.com/office/word/2016/wordml/cid" xmlns:am3d="http://schemas.microsoft.com/office/drawing/2017/model3d" xmlns:aink="http://schemas.microsoft.com/office/drawing/2016/ink" xmlns:cx8="http://schemas.microsoft.com/office/drawing/2016/5/14/chartex" xmlns:cx7="http://schemas.microsoft.com/office/drawing/2016/5/13/chartex" xmlns:cx6="http://schemas.microsoft.com/office/drawing/2016/5/12/chartex" xmlns:cx5="http://schemas.microsoft.com/office/drawing/2016/5/11/chartex" xmlns:cx4="http://schemas.microsoft.com/office/drawing/2016/5/10/chartex" xmlns:cx3="http://schemas.microsoft.com/office/drawing/2016/5/9/chartex" xmlns:cx2="http://schemas.microsoft.com/office/drawing/2015/10/21/chartex">
             <w:pict>
               <v:shape w14:anchorId="73838F15" id="_x0000_s1027" type="#_x0000_t202" style="position:absolute;margin-left:415.3pt;margin-top:39.4pt;width:466.5pt;height:23.4pt;z-index:251661312;visibility:visible;mso-wrap-style:square;mso-width-percent:0;mso-height-percent:0;mso-wrap-distance-left:9pt;mso-wrap-distance-top:3.6pt;mso-wrap-distance-right:9pt;mso-wrap-distance-bottom:3.6pt;mso-position-horizontal:right;mso-position-horizontal-relative:margin;mso-position-vertical:absolute;mso-position-vertical-relative:text;mso-width-percent:0;mso-height-percent:0;mso-width-relative:margin;mso-height-relative:margin;v-text-anchor:top" o:gfxdata="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">
                 <v:textbox>
@@ -6104,6 +6220,7 @@
         <w:rPr>
           <w:rFonts w:asciiTheme="majorHAnsi" w:hAnsiTheme="majorHAnsi" w:cstheme="majorHAnsi"/>
           <w:noProof/>
+          <w:lang w:val="en-CA" w:eastAsia="en-CA"/>
         </w:rPr>
         <w:drawing>
           <wp:inline distT="0" distB="0" distL="0" distR="0" wp14:anchorId="397D9FF0" wp14:editId="3F1969E4">
@@ -6147,8 +6264,6 @@
           </wp:inline>
         </w:drawing>
       </w:r>
-      <w:bookmarkStart w:id="0" w:name="_GoBack"/>
-      <w:bookmarkEnd w:id="0"/>
     </w:p>
     <w:p>
       <w:pPr>
@@ -6666,7 +6781,7 @@
 </file>
 
 <file path=word/endnotes.xml><?xml version="1.0" encoding="utf-8"?>
-<w:endnotes xmlns:wpc="http://schemas.microsoft.com/office/word/2010/wordprocessingCanvas" xmlns:cx="http://schemas.microsoft.com/office/drawing/2014/chartex" xmlns:cx1="http://schemas.microsoft.com/office/drawing/2015/9/8/chartex" xmlns:cx2="http://schemas.microsoft.com/office/drawing/2015/10/21/chartex" xmlns:cx3="http://schemas.microsoft.com/office/drawing/2016/5/9/chartex" xmlns:cx4="http://schemas.microsoft.com/office/drawing/2016/5/10/chartex" xmlns:cx5="http://schemas.microsoft.com/office/drawing/2016/5/11/chartex" xmlns:cx6="http://schemas.microsoft.com/office/drawing/2016/5/12/chartex" xmlns:cx7="http://schemas.microsoft.com/office/drawing/2016/5/13/chartex" xmlns:cx8="http://schemas.microsoft.com/office/drawing/2016/5/14/chartex" xmlns:mc="http://schemas.openxmlformats.org/markup-compatibility/2006" xmlns:aink="http://schemas.microsoft.com/office/drawing/2016/ink" xmlns:am3d="http://schemas.microsoft.com/office/drawing/2017/model3d" xmlns:o="urn:schemas-microsoft-com:office:office" xmlns:r="http://schemas.openxmlformats.org/officeDocument/2006/relationships" xmlns:m="http://schemas.openxmlformats.org/officeDocument/2006/math" xmlns:v="urn:schemas-microsoft-com:vml" xmlns:wp14="http://schemas.microsoft.com/office/word/2010/wordprocessingDrawing" xmlns:wp="http://schemas.openxmlformats.org/drawingml/2006/wordprocessingDrawing" xmlns:w10="urn:schemas-microsoft-com:office:word" xmlns:w="http://schemas.openxmlformats.org/wordprocessingml/2006/main" xmlns:w14="http://schemas.microsoft.com/office/word/2010/wordml" xmlns:w15="http://schemas.microsoft.com/office/word/2012/wordml" xmlns:w16cid="http://schemas.microsoft.com/office/word/2016/wordml/cid" xmlns:w16se="http://schemas.microsoft.com/office/word/2015/wordml/symex" xmlns:wpg="http://schemas.microsoft.com/office/word/2010/wordprocessingGroup" xmlns:wpi="http://schemas.microsoft.com/office/word/2010/wordprocessingInk" xmlns:wne="http://schemas.microsoft.com/office/word/2006/wordml" xmlns:wps="http://schemas.microsoft.com/office/word/2010/wordprocessingShape" mc:Ignorable="w14 w15 w16se w16cid wp14">
+<w:endnotes xmlns:wpc="http://schemas.microsoft.com/office/word/2010/wordprocessingCanvas" xmlns:cx="http://schemas.microsoft.com/office/drawing/2014/chartex" xmlns:cx1="http://schemas.microsoft.com/office/drawing/2015/9/8/chartex" xmlns:mc="http://schemas.openxmlformats.org/markup-compatibility/2006" xmlns:o="urn:schemas-microsoft-com:office:office" xmlns:r="http://schemas.openxmlformats.org/officeDocument/2006/relationships" xmlns:m="http://schemas.openxmlformats.org/officeDocument/2006/math" xmlns:v="urn:schemas-microsoft-com:vml" xmlns:wp14="http://schemas.microsoft.com/office/word/2010/wordprocessingDrawing" xmlns:wp="http://schemas.openxmlformats.org/drawingml/2006/wordprocessingDrawing" xmlns:w10="urn:schemas-microsoft-com:office:word" xmlns:w="http://schemas.openxmlformats.org/wordprocessingml/2006/main" xmlns:w14="http://schemas.microsoft.com/office/word/2010/wordml" xmlns:w15="http://schemas.microsoft.com/office/word/2012/wordml" xmlns:w16se="http://schemas.microsoft.com/office/word/2015/wordml/symex" xmlns:wpg="http://schemas.microsoft.com/office/word/2010/wordprocessingGroup" xmlns:wpi="http://schemas.microsoft.com/office/word/2010/wordprocessingInk" xmlns:wne="http://schemas.microsoft.com/office/word/2006/wordml" xmlns:wps="http://schemas.microsoft.com/office/word/2010/wordprocessingShape" mc:Ignorable="w14 w15 w16se wp14">
   <w:endnote w:type="separator" w:id="-1">
     <w:p>
       <w:pPr>
@@ -6691,7 +6806,7 @@
 </file>
 
 <file path=word/footnotes.xml><?xml version="1.0" encoding="utf-8"?>
-<w:footnotes xmlns:wpc="http://schemas.microsoft.com/office/word/2010/wordprocessingCanvas" xmlns:cx="http://schemas.microsoft.com/office/drawing/2014/chartex" xmlns:cx1="http://schemas.microsoft.com/office/drawing/2015/9/8/chartex" xmlns:cx2="http://schemas.microsoft.com/office/drawing/2015/10/21/chartex" xmlns:cx3="http://schemas.microsoft.com/office/drawing/2016/5/9/chartex" xmlns:cx4="http://schemas.microsoft.com/office/drawing/2016/5/10/chartex" xmlns:cx5="http://schemas.microsoft.com/office/drawing/2016/5/11/chartex" xmlns:cx6="http://schemas.microsoft.com/office/drawing/2016/5/12/chartex" xmlns:cx7="http://schemas.microsoft.com/office/drawing/2016/5/13/chartex" xmlns:cx8="http://schemas.microsoft.com/office/drawing/2016/5/14/chartex" xmlns:mc="http://schemas.openxmlformats.org/markup-compatibility/2006" xmlns:aink="http://schemas.microsoft.com/office/drawing/2016/ink" xmlns:am3d="http://schemas.microsoft.com/office/drawing/2017/model3d" xmlns:o="urn:schemas-microsoft-com:office:office" xmlns:r="http://schemas.openxmlformats.org/officeDocument/2006/relationships" xmlns:m="http://schemas.openxmlformats.org/officeDocument/2006/math" xmlns:v="urn:schemas-microsoft-com:vml" xmlns:wp14="http://schemas.microsoft.com/office/word/2010/wordprocessingDrawing" xmlns:wp="http://schemas.openxmlformats.org/drawingml/2006/wordprocessingDrawing" xmlns:w10="urn:schemas-microsoft-com:office:word" xmlns:w="http://schemas.openxmlformats.org/wordprocessingml/2006/main" xmlns:w14="http://schemas.microsoft.com/office/word/2010/wordml" xmlns:w15="http://schemas.microsoft.com/office/word/2012/wordml" xmlns:w16cid="http://schemas.microsoft.com/office/word/2016/wordml/cid" xmlns:w16se="http://schemas.microsoft.com/office/word/2015/wordml/symex" xmlns:wpg="http://schemas.microsoft.com/office/word/2010/wordprocessingGroup" xmlns:wpi="http://schemas.microsoft.com/office/word/2010/wordprocessingInk" xmlns:wne="http://schemas.microsoft.com/office/word/2006/wordml" xmlns:wps="http://schemas.microsoft.com/office/word/2010/wordprocessingShape" mc:Ignorable="w14 w15 w16se w16cid wp14">
+<w:footnotes xmlns:wpc="http://schemas.microsoft.com/office/word/2010/wordprocessingCanvas" xmlns:cx="http://schemas.microsoft.com/office/drawing/2014/chartex" xmlns:cx1="http://schemas.microsoft.com/office/drawing/2015/9/8/chartex" xmlns:mc="http://schemas.openxmlformats.org/markup-compatibility/2006" xmlns:o="urn:schemas-microsoft-com:office:office" xmlns:r="http://schemas.openxmlformats.org/officeDocument/2006/relationships" xmlns:m="http://schemas.openxmlformats.org/officeDocument/2006/math" xmlns:v="urn:schemas-microsoft-com:vml" xmlns:wp14="http://schemas.microsoft.com/office/word/2010/wordprocessingDrawing" xmlns:wp="http://schemas.openxmlformats.org/drawingml/2006/wordprocessingDrawing" xmlns:w10="urn:schemas-microsoft-com:office:word" xmlns:w="http://schemas.openxmlformats.org/wordprocessingml/2006/main" xmlns:w14="http://schemas.microsoft.com/office/word/2010/wordml" xmlns:w15="http://schemas.microsoft.com/office/word/2012/wordml" xmlns:w16se="http://schemas.microsoft.com/office/word/2015/wordml/symex" xmlns:wpg="http://schemas.microsoft.com/office/word/2010/wordprocessingGroup" xmlns:wpi="http://schemas.microsoft.com/office/word/2010/wordprocessingInk" xmlns:wne="http://schemas.microsoft.com/office/word/2006/wordml" xmlns:wps="http://schemas.microsoft.com/office/word/2010/wordprocessingShape" mc:Ignorable="w14 w15 w16se wp14">
   <w:footnote w:type="separator" w:id="-1">
     <w:p>
       <w:pPr>
@@ -6716,7 +6831,7 @@
 </file>
 
 <file path=word/header1.xml><?xml version="1.0" encoding="utf-8"?>
-<w:hdr xmlns:wpc="http://schemas.microsoft.com/office/word/2010/wordprocessingCanvas" xmlns:cx="http://schemas.microsoft.com/office/drawing/2014/chartex" xmlns:cx1="http://schemas.microsoft.com/office/drawing/2015/9/8/chartex" xmlns:cx2="http://schemas.microsoft.com/office/drawing/2015/10/21/chartex" xmlns:cx3="http://schemas.microsoft.com/office/drawing/2016/5/9/chartex" xmlns:cx4="http://schemas.microsoft.com/office/drawing/2016/5/10/chartex" xmlns:cx5="http://schemas.microsoft.com/office/drawing/2016/5/11/chartex" xmlns:cx6="http://schemas.microsoft.com/office/drawing/2016/5/12/chartex" xmlns:cx7="http://schemas.microsoft.com/office/drawing/2016/5/13/chartex" xmlns:cx8="http://schemas.microsoft.com/office/drawing/2016/5/14/chartex" xmlns:mc="http://schemas.openxmlformats.org/markup-compatibility/2006" xmlns:aink="http://schemas.microsoft.com/office/drawing/2016/ink" xmlns:am3d="http://schemas.microsoft.com/office/drawing/2017/model3d" xmlns:o="urn:schemas-microsoft-com:office:office" xmlns:r="http://schemas.openxmlformats.org/officeDocument/2006/relationships" xmlns:m="http://schemas.openxmlformats.org/officeDocument/2006/math" xmlns:v="urn:schemas-microsoft-com:vml" xmlns:wp14="http://schemas.microsoft.com/office/word/2010/wordprocessingDrawing" xmlns:wp="http://schemas.openxmlformats.org/drawingml/2006/wordprocessingDrawing" xmlns:w10="urn:schemas-microsoft-com:office:word" xmlns:w="http://schemas.openxmlformats.org/wordprocessingml/2006/main" xmlns:w14="http://schemas.microsoft.com/office/word/2010/wordml" xmlns:w15="http://schemas.microsoft.com/office/word/2012/wordml" xmlns:w16cid="http://schemas.microsoft.com/office/word/2016/wordml/cid" xmlns:w16se="http://schemas.microsoft.com/office/word/2015/wordml/symex" xmlns:wpg="http://schemas.microsoft.com/office/word/2010/wordprocessingGroup" xmlns:wpi="http://schemas.microsoft.com/office/word/2010/wordprocessingInk" xmlns:wne="http://schemas.microsoft.com/office/word/2006/wordml" xmlns:wps="http://schemas.microsoft.com/office/word/2010/wordprocessingShape" mc:Ignorable="w14 w15 w16se w16cid wp14">
+<w:hdr xmlns:wpc="http://schemas.microsoft.com/office/word/2010/wordprocessingCanvas" xmlns:cx="http://schemas.microsoft.com/office/drawing/2014/chartex" xmlns:cx1="http://schemas.microsoft.com/office/drawing/2015/9/8/chartex" xmlns:mc="http://schemas.openxmlformats.org/markup-compatibility/2006" xmlns:o="urn:schemas-microsoft-com:office:office" xmlns:r="http://schemas.openxmlformats.org/officeDocument/2006/relationships" xmlns:m="http://schemas.openxmlformats.org/officeDocument/2006/math" xmlns:v="urn:schemas-microsoft-com:vml" xmlns:wp14="http://schemas.microsoft.com/office/word/2010/wordprocessingDrawing" xmlns:wp="http://schemas.openxmlformats.org/drawingml/2006/wordprocessingDrawing" xmlns:w10="urn:schemas-microsoft-com:office:word" xmlns:w="http://schemas.openxmlformats.org/wordprocessingml/2006/main" xmlns:w14="http://schemas.microsoft.com/office/word/2010/wordml" xmlns:w15="http://schemas.microsoft.com/office/word/2012/wordml" xmlns:w16se="http://schemas.microsoft.com/office/word/2015/wordml/symex" xmlns:wpg="http://schemas.microsoft.com/office/word/2010/wordprocessingGroup" xmlns:wpi="http://schemas.microsoft.com/office/word/2010/wordprocessingInk" xmlns:wne="http://schemas.microsoft.com/office/word/2006/wordml" xmlns:wps="http://schemas.microsoft.com/office/word/2010/wordprocessingShape" mc:Ignorable="w14 w15 w16se wp14">
   <w:p>
     <w:pPr>
       <w:pStyle w:val="Header"/>
@@ -6726,7 +6841,7 @@
 </file>
 
 <file path=word/numbering.xml><?xml version="1.0" encoding="utf-8"?>
-<w:numbering xmlns:wpc="http://schemas.microsoft.com/office/word/2010/wordprocessingCanvas" xmlns:cx="http://schemas.microsoft.com/office/drawing/2014/chartex" xmlns:cx1="http://schemas.microsoft.com/office/drawing/2015/9/8/chartex" xmlns:cx2="http://schemas.microsoft.com/office/drawing/2015/10/21/chartex" xmlns:cx3="http://schemas.microsoft.com/office/drawing/2016/5/9/chartex" xmlns:cx4="http://schemas.microsoft.com/office/drawing/2016/5/10/chartex" xmlns:cx5="http://schemas.microsoft.com/office/drawing/2016/5/11/chartex" xmlns:cx6="http://schemas.microsoft.com/office/drawing/2016/5/12/chartex" xmlns:cx7="http://schemas.microsoft.com/office/drawing/2016/5/13/chartex" xmlns:cx8="http://schemas.microsoft.com/office/drawing/2016/5/14/chartex" xmlns:mc="http://schemas.openxmlformats.org/markup-compatibility/2006" xmlns:aink="http://schemas.microsoft.com/office/drawing/2016/ink" xmlns:am3d="http://schemas.microsoft.com/office/drawing/2017/model3d" xmlns:o="urn:schemas-microsoft-com:office:office" xmlns:r="http://schemas.openxmlformats.org/officeDocument/2006/relationships" xmlns:m="http://schemas.openxmlformats.org/officeDocument/2006/math" xmlns:v="urn:schemas-microsoft-com:vml" xmlns:wp14="http://schemas.microsoft.com/office/word/2010/wordprocessingDrawing" xmlns:wp="http://schemas.openxmlformats.org/drawingml/2006/wordprocessingDrawing" xmlns:w10="urn:schemas-microsoft-com:office:word" xmlns:w="http://schemas.openxmlformats.org/wordprocessingml/2006/main" xmlns:w14="http://schemas.microsoft.com/office/word/2010/wordml" xmlns:w15="http://schemas.microsoft.com/office/word/2012/wordml" xmlns:w16cid="http://schemas.microsoft.com/office/word/2016/wordml/cid" xmlns:w16se="http://schemas.microsoft.com/office/word/2015/wordml/symex" xmlns:wpg="http://schemas.microsoft.com/office/word/2010/wordprocessingGroup" xmlns:wpi="http://schemas.microsoft.com/office/word/2010/wordprocessingInk" xmlns:wne="http://schemas.microsoft.com/office/word/2006/wordml" xmlns:wps="http://schemas.microsoft.com/office/word/2010/wordprocessingShape" mc:Ignorable="w14 w15 w16se w16cid wp14">
+<w:numbering xmlns:wpc="http://schemas.microsoft.com/office/word/2010/wordprocessingCanvas" xmlns:cx="http://schemas.microsoft.com/office/drawing/2014/chartex" xmlns:cx1="http://schemas.microsoft.com/office/drawing/2015/9/8/chartex" xmlns:mc="http://schemas.openxmlformats.org/markup-compatibility/2006" xmlns:o="urn:schemas-microsoft-com:office:office" xmlns:r="http://schemas.openxmlformats.org/officeDocument/2006/relationships" xmlns:m="http://schemas.openxmlformats.org/officeDocument/2006/math" xmlns:v="urn:schemas-microsoft-com:vml" xmlns:wp14="http://schemas.microsoft.com/office/word/2010/wordprocessingDrawing" xmlns:wp="http://schemas.openxmlformats.org/drawingml/2006/wordprocessingDrawing" xmlns:w10="urn:schemas-microsoft-com:office:word" xmlns:w="http://schemas.openxmlformats.org/wordprocessingml/2006/main" xmlns:w14="http://schemas.microsoft.com/office/word/2010/wordml" xmlns:w15="http://schemas.microsoft.com/office/word/2012/wordml" xmlns:w16se="http://schemas.microsoft.com/office/word/2015/wordml/symex" xmlns:wpg="http://schemas.microsoft.com/office/word/2010/wordprocessingGroup" xmlns:wpi="http://schemas.microsoft.com/office/word/2010/wordprocessingInk" xmlns:wne="http://schemas.microsoft.com/office/word/2006/wordml" xmlns:wps="http://schemas.microsoft.com/office/word/2010/wordprocessingShape" mc:Ignorable="w14 w15 w16se wp14">
   <w:numPicBullet w:numPicBulletId="0">
     <w:pict>
       <v:shapetype id="_x0000_t75" coordsize="21600,21600" o:spt="75" o:preferrelative="t" path="m@4@5l@4@11@9@11@9@5xe" filled="f" stroked="f">
@@ -6748,7 +6863,7 @@
         <v:path o:extrusionok="f" gradientshapeok="t" o:connecttype="rect"/>
         <o:lock v:ext="edit" aspectratio="t"/>
       </v:shapetype>
-      <v:shape id="_x0000_i1027" type="#_x0000_t75" alt="Warning" style="width:15.35pt;height:14.4pt;visibility:visible" o:gfxdata="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" o:bullet="t">
+      <v:shape id="_x0000_i1031" type="#_x0000_t75" alt="Warning" style="width:15.35pt;height:14.4pt;visibility:visible" o:gfxdata="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" o:bullet="t">
         <v:imagedata r:id="rId1" o:title="" croptop="-2275f" cropbottom="-2731f" cropright="-640f"/>
       </v:shape>
     </w:pict>
@@ -7393,7 +7508,7 @@
 </file>
 
 <file path=word/styles.xml><?xml version="1.0" encoding="utf-8"?>
-<w:styles xmlns:mc="http://schemas.openxmlformats.org/markup-compatibility/2006" xmlns:r="http://schemas.openxmlformats.org/officeDocument/2006/relationships" xmlns:w="http://schemas.openxmlformats.org/wordprocessingml/2006/main" xmlns:w14="http://schemas.microsoft.com/office/word/2010/wordml" xmlns:w15="http://schemas.microsoft.com/office/word/2012/wordml" xmlns:w16cid="http://schemas.microsoft.com/office/word/2016/wordml/cid" xmlns:w16se="http://schemas.microsoft.com/office/word/2015/wordml/symex" mc:Ignorable="w14 w15 w16se w16cid">
+<w:styles xmlns:mc="http://schemas.openxmlformats.org/markup-compatibility/2006" xmlns:r="http://schemas.openxmlformats.org/officeDocument/2006/relationships" xmlns:w="http://schemas.openxmlformats.org/wordprocessingml/2006/main" xmlns:w14="http://schemas.microsoft.com/office/word/2010/wordml" xmlns:w15="http://schemas.microsoft.com/office/word/2012/wordml" xmlns:w16se="http://schemas.microsoft.com/office/word/2015/wordml/symex" mc:Ignorable="w14 w15 w16se">
   <w:docDefaults>
     <w:rPrDefault>
       <w:rPr>
@@ -7409,7 +7524,7 @@
       </w:pPr>
     </w:pPrDefault>
   </w:docDefaults>
-  <w:latentStyles w:defLockedState="0" w:defUIPriority="99" w:defSemiHidden="0" w:defUnhideWhenUsed="0" w:defQFormat="0" w:count="375">
+  <w:latentStyles w:defLockedState="0" w:defUIPriority="99" w:defSemiHidden="0" w:defUnhideWhenUsed="0" w:defQFormat="0" w:count="371">
     <w:lsdException w:name="Normal" w:uiPriority="0" w:qFormat="1"/>
     <w:lsdException w:name="heading 1" w:uiPriority="9" w:qFormat="1"/>
     <w:lsdException w:name="heading 2" w:semiHidden="1" w:uiPriority="9" w:unhideWhenUsed="1" w:qFormat="1"/>
@@ -7781,10 +7896,6 @@
     <w:lsdException w:name="List Table 5 Dark Accent 6" w:uiPriority="50"/>
     <w:lsdException w:name="List Table 6 Colorful Accent 6" w:uiPriority="51"/>
     <w:lsdException w:name="List Table 7 Colorful Accent 6" w:uiPriority="52"/>
-    <w:lsdException w:name="Mention" w:semiHidden="1" w:unhideWhenUsed="1"/>
-    <w:lsdException w:name="Smart Hyperlink" w:semiHidden="1" w:unhideWhenUsed="1"/>
-    <w:lsdException w:name="Hashtag" w:semiHidden="1" w:unhideWhenUsed="1"/>
-    <w:lsdException w:name="Unresolved Mention" w:semiHidden="1" w:unhideWhenUsed="1"/>
   </w:latentStyles>
   <w:style w:type="paragraph" w:default="1" w:styleId="Normal">
     <w:name w:val="Normal"/>
@@ -8057,7 +8168,7 @@
       <w:u w:val="single"/>
     </w:rPr>
   </w:style>
-  <w:style w:type="character" w:styleId="UnresolvedMention">
+  <w:style w:type="character" w:customStyle="1" w:styleId="UnresolvedMention">
     <w:name w:val="Unresolved Mention"/>
     <w:basedOn w:val="DefaultParagraphFont"/>
     <w:uiPriority w:val="99"/>

</xml_diff>

<commit_message>
updated diagram relationship set attributes to dashed lines & updated report
</commit_message>
<xml_diff>
--- a/ProjectReport.docx
+++ b/ProjectReport.docx
@@ -1,6 +1,6 @@
 
 <file path=word/document.xml><?xml version="1.0" encoding="utf-8"?>
-<w:document xmlns:wpc="http://schemas.microsoft.com/office/word/2010/wordprocessingCanvas" xmlns:cx="http://schemas.microsoft.com/office/drawing/2014/chartex" xmlns:cx1="http://schemas.microsoft.com/office/drawing/2015/9/8/chartex" xmlns:mc="http://schemas.openxmlformats.org/markup-compatibility/2006" xmlns:o="urn:schemas-microsoft-com:office:office" xmlns:r="http://schemas.openxmlformats.org/officeDocument/2006/relationships" xmlns:m="http://schemas.openxmlformats.org/officeDocument/2006/math" xmlns:v="urn:schemas-microsoft-com:vml" xmlns:wp14="http://schemas.microsoft.com/office/word/2010/wordprocessingDrawing" xmlns:wp="http://schemas.openxmlformats.org/drawingml/2006/wordprocessingDrawing" xmlns:w10="urn:schemas-microsoft-com:office:word" xmlns:w="http://schemas.openxmlformats.org/wordprocessingml/2006/main" xmlns:w14="http://schemas.microsoft.com/office/word/2010/wordml" xmlns:w15="http://schemas.microsoft.com/office/word/2012/wordml" xmlns:w16se="http://schemas.microsoft.com/office/word/2015/wordml/symex" xmlns:wpg="http://schemas.microsoft.com/office/word/2010/wordprocessingGroup" xmlns:wpi="http://schemas.microsoft.com/office/word/2010/wordprocessingInk" xmlns:wne="http://schemas.microsoft.com/office/word/2006/wordml" xmlns:wps="http://schemas.microsoft.com/office/word/2010/wordprocessingShape" mc:Ignorable="w14 w15 w16se wp14">
+<w:document xmlns:wpc="http://schemas.microsoft.com/office/word/2010/wordprocessingCanvas" xmlns:cx="http://schemas.microsoft.com/office/drawing/2014/chartex" xmlns:cx1="http://schemas.microsoft.com/office/drawing/2015/9/8/chartex" xmlns:cx2="http://schemas.microsoft.com/office/drawing/2015/10/21/chartex" xmlns:cx3="http://schemas.microsoft.com/office/drawing/2016/5/9/chartex" xmlns:cx4="http://schemas.microsoft.com/office/drawing/2016/5/10/chartex" xmlns:cx5="http://schemas.microsoft.com/office/drawing/2016/5/11/chartex" xmlns:cx6="http://schemas.microsoft.com/office/drawing/2016/5/12/chartex" xmlns:cx7="http://schemas.microsoft.com/office/drawing/2016/5/13/chartex" xmlns:cx8="http://schemas.microsoft.com/office/drawing/2016/5/14/chartex" xmlns:mc="http://schemas.openxmlformats.org/markup-compatibility/2006" xmlns:aink="http://schemas.microsoft.com/office/drawing/2016/ink" xmlns:am3d="http://schemas.microsoft.com/office/drawing/2017/model3d" xmlns:o="urn:schemas-microsoft-com:office:office" xmlns:r="http://schemas.openxmlformats.org/officeDocument/2006/relationships" xmlns:m="http://schemas.openxmlformats.org/officeDocument/2006/math" xmlns:v="urn:schemas-microsoft-com:vml" xmlns:wp14="http://schemas.microsoft.com/office/word/2010/wordprocessingDrawing" xmlns:wp="http://schemas.openxmlformats.org/drawingml/2006/wordprocessingDrawing" xmlns:w10="urn:schemas-microsoft-com:office:word" xmlns:w="http://schemas.openxmlformats.org/wordprocessingml/2006/main" xmlns:w14="http://schemas.microsoft.com/office/word/2010/wordml" xmlns:w15="http://schemas.microsoft.com/office/word/2012/wordml" xmlns:w16cid="http://schemas.microsoft.com/office/word/2016/wordml/cid" xmlns:w16se="http://schemas.microsoft.com/office/word/2015/wordml/symex" xmlns:wpg="http://schemas.microsoft.com/office/word/2010/wordprocessingGroup" xmlns:wpi="http://schemas.microsoft.com/office/word/2010/wordprocessingInk" xmlns:wne="http://schemas.microsoft.com/office/word/2006/wordml" xmlns:wps="http://schemas.microsoft.com/office/word/2010/wordprocessingShape" mc:Ignorable="w14 w15 w16se w16cid wp14">
   <w:body>
     <w:p>
       <w:pPr>
@@ -124,7 +124,7 @@
               </wp:anchor>
             </w:drawing>
           </mc:Choice>
-          <mc:Fallback xmlns:w16cid="http://schemas.microsoft.com/office/word/2016/wordml/cid" xmlns:am3d="http://schemas.microsoft.com/office/drawing/2017/model3d" xmlns:aink="http://schemas.microsoft.com/office/drawing/2016/ink" xmlns:cx8="http://schemas.microsoft.com/office/drawing/2016/5/14/chartex" xmlns:cx7="http://schemas.microsoft.com/office/drawing/2016/5/13/chartex" xmlns:cx6="http://schemas.microsoft.com/office/drawing/2016/5/12/chartex" xmlns:cx5="http://schemas.microsoft.com/office/drawing/2016/5/11/chartex" xmlns:cx4="http://schemas.microsoft.com/office/drawing/2016/5/10/chartex" xmlns:cx3="http://schemas.microsoft.com/office/drawing/2016/5/9/chartex" xmlns:cx2="http://schemas.microsoft.com/office/drawing/2015/10/21/chartex">
+          <mc:Fallback>
             <w:pict>
               <v:shapetype w14:anchorId="52194D0C" id="_x0000_t202" coordsize="21600,21600" o:spt="202" path="m,l,21600r21600,l21600,xe">
                 <v:stroke joinstyle="miter"/>
@@ -5513,8 +5513,6 @@
         </w:rPr>
         <w:t>s</w:t>
       </w:r>
-      <w:bookmarkStart w:id="0" w:name="_GoBack"/>
-      <w:bookmarkEnd w:id="0"/>
       <w:r>
         <w:rPr>
           <w:rFonts w:asciiTheme="majorHAnsi" w:hAnsiTheme="majorHAnsi" w:cstheme="majorHAnsi"/>
@@ -6054,7 +6052,7 @@
               </wp:anchor>
             </w:drawing>
           </mc:Choice>
-          <mc:Fallback xmlns:w16cid="http://schemas.microsoft.com/office/word/2016/wordml/cid" xmlns:am3d="http://schemas.microsoft.com/office/drawing/2017/model3d" xmlns:aink="http://schemas.microsoft.com/office/drawing/2016/ink" xmlns:cx8="http://schemas.microsoft.com/office/drawing/2016/5/14/chartex" xmlns:cx7="http://schemas.microsoft.com/office/drawing/2016/5/13/chartex" xmlns:cx6="http://schemas.microsoft.com/office/drawing/2016/5/12/chartex" xmlns:cx5="http://schemas.microsoft.com/office/drawing/2016/5/11/chartex" xmlns:cx4="http://schemas.microsoft.com/office/drawing/2016/5/10/chartex" xmlns:cx3="http://schemas.microsoft.com/office/drawing/2016/5/9/chartex" xmlns:cx2="http://schemas.microsoft.com/office/drawing/2015/10/21/chartex">
+          <mc:Fallback>
             <w:pict>
               <v:shape w14:anchorId="73838F15" id="_x0000_s1027" type="#_x0000_t202" style="position:absolute;margin-left:415.3pt;margin-top:39.4pt;width:466.5pt;height:23.4pt;z-index:251661312;visibility:visible;mso-wrap-style:square;mso-width-percent:0;mso-height-percent:0;mso-wrap-distance-left:9pt;mso-wrap-distance-top:3.6pt;mso-wrap-distance-right:9pt;mso-wrap-distance-bottom:3.6pt;mso-position-horizontal:right;mso-position-horizontal-relative:margin;mso-position-vertical:absolute;mso-position-vertical-relative:text;mso-width-percent:0;mso-height-percent:0;mso-width-relative:margin;mso-height-relative:margin;v-text-anchor:top" o:gfxdata="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">
                 <v:textbox>
@@ -6223,9 +6221,9 @@
           <w:lang w:val="en-CA" w:eastAsia="en-CA"/>
         </w:rPr>
         <w:drawing>
-          <wp:inline distT="0" distB="0" distL="0" distR="0" wp14:anchorId="397D9FF0" wp14:editId="3F1969E4">
-            <wp:extent cx="5943600" cy="4101045"/>
-            <wp:effectExtent l="0" t="0" r="0" b="0"/>
+          <wp:inline distT="0" distB="0" distL="0" distR="0" wp14:anchorId="397D9FF0" wp14:editId="0081280C">
+            <wp:extent cx="5901599" cy="4101045"/>
+            <wp:effectExtent l="0" t="0" r="4445" b="0"/>
             <wp:docPr id="1" name="Picture 1"/>
             <wp:cNvGraphicFramePr>
               <a:graphicFrameLocks xmlns:a="http://schemas.openxmlformats.org/drawingml/2006/main" noChangeAspect="1"/>
@@ -6252,7 +6250,7 @@
                   <pic:spPr>
                     <a:xfrm>
                       <a:off x="0" y="0"/>
-                      <a:ext cx="5943600" cy="4101045"/>
+                      <a:ext cx="5901599" cy="4101045"/>
                     </a:xfrm>
                     <a:prstGeom prst="rect">
                       <a:avLst/>
@@ -6738,7 +6736,13 @@
         <w:rPr>
           <w:rFonts w:asciiTheme="majorHAnsi" w:hAnsiTheme="majorHAnsi" w:cstheme="majorHAnsi"/>
         </w:rPr>
-        <w:t xml:space="preserve"> located</w:t>
+        <w:t xml:space="preserve"> </w:t>
+      </w:r>
+      <w:r>
+        <w:rPr>
+          <w:rFonts w:asciiTheme="majorHAnsi" w:hAnsiTheme="majorHAnsi" w:cstheme="majorHAnsi"/>
+        </w:rPr>
+        <w:t>be found</w:t>
       </w:r>
       <w:r>
         <w:rPr>
@@ -6768,6 +6772,8 @@
         </w:rPr>
         <w:t xml:space="preserve"> folder</w:t>
       </w:r>
+      <w:bookmarkStart w:id="0" w:name="_GoBack"/>
+      <w:bookmarkEnd w:id="0"/>
     </w:p>
     <w:sectPr>
       <w:headerReference w:type="default" r:id="rId36"/>
@@ -6781,7 +6787,7 @@
 </file>
 
 <file path=word/endnotes.xml><?xml version="1.0" encoding="utf-8"?>
-<w:endnotes xmlns:wpc="http://schemas.microsoft.com/office/word/2010/wordprocessingCanvas" xmlns:cx="http://schemas.microsoft.com/office/drawing/2014/chartex" xmlns:cx1="http://schemas.microsoft.com/office/drawing/2015/9/8/chartex" xmlns:mc="http://schemas.openxmlformats.org/markup-compatibility/2006" xmlns:o="urn:schemas-microsoft-com:office:office" xmlns:r="http://schemas.openxmlformats.org/officeDocument/2006/relationships" xmlns:m="http://schemas.openxmlformats.org/officeDocument/2006/math" xmlns:v="urn:schemas-microsoft-com:vml" xmlns:wp14="http://schemas.microsoft.com/office/word/2010/wordprocessingDrawing" xmlns:wp="http://schemas.openxmlformats.org/drawingml/2006/wordprocessingDrawing" xmlns:w10="urn:schemas-microsoft-com:office:word" xmlns:w="http://schemas.openxmlformats.org/wordprocessingml/2006/main" xmlns:w14="http://schemas.microsoft.com/office/word/2010/wordml" xmlns:w15="http://schemas.microsoft.com/office/word/2012/wordml" xmlns:w16se="http://schemas.microsoft.com/office/word/2015/wordml/symex" xmlns:wpg="http://schemas.microsoft.com/office/word/2010/wordprocessingGroup" xmlns:wpi="http://schemas.microsoft.com/office/word/2010/wordprocessingInk" xmlns:wne="http://schemas.microsoft.com/office/word/2006/wordml" xmlns:wps="http://schemas.microsoft.com/office/word/2010/wordprocessingShape" mc:Ignorable="w14 w15 w16se wp14">
+<w:endnotes xmlns:wpc="http://schemas.microsoft.com/office/word/2010/wordprocessingCanvas" xmlns:cx="http://schemas.microsoft.com/office/drawing/2014/chartex" xmlns:cx1="http://schemas.microsoft.com/office/drawing/2015/9/8/chartex" xmlns:cx2="http://schemas.microsoft.com/office/drawing/2015/10/21/chartex" xmlns:cx3="http://schemas.microsoft.com/office/drawing/2016/5/9/chartex" xmlns:cx4="http://schemas.microsoft.com/office/drawing/2016/5/10/chartex" xmlns:cx5="http://schemas.microsoft.com/office/drawing/2016/5/11/chartex" xmlns:cx6="http://schemas.microsoft.com/office/drawing/2016/5/12/chartex" xmlns:cx7="http://schemas.microsoft.com/office/drawing/2016/5/13/chartex" xmlns:cx8="http://schemas.microsoft.com/office/drawing/2016/5/14/chartex" xmlns:mc="http://schemas.openxmlformats.org/markup-compatibility/2006" xmlns:aink="http://schemas.microsoft.com/office/drawing/2016/ink" xmlns:am3d="http://schemas.microsoft.com/office/drawing/2017/model3d" xmlns:o="urn:schemas-microsoft-com:office:office" xmlns:r="http://schemas.openxmlformats.org/officeDocument/2006/relationships" xmlns:m="http://schemas.openxmlformats.org/officeDocument/2006/math" xmlns:v="urn:schemas-microsoft-com:vml" xmlns:wp14="http://schemas.microsoft.com/office/word/2010/wordprocessingDrawing" xmlns:wp="http://schemas.openxmlformats.org/drawingml/2006/wordprocessingDrawing" xmlns:w10="urn:schemas-microsoft-com:office:word" xmlns:w="http://schemas.openxmlformats.org/wordprocessingml/2006/main" xmlns:w14="http://schemas.microsoft.com/office/word/2010/wordml" xmlns:w15="http://schemas.microsoft.com/office/word/2012/wordml" xmlns:w16cid="http://schemas.microsoft.com/office/word/2016/wordml/cid" xmlns:w16se="http://schemas.microsoft.com/office/word/2015/wordml/symex" xmlns:wpg="http://schemas.microsoft.com/office/word/2010/wordprocessingGroup" xmlns:wpi="http://schemas.microsoft.com/office/word/2010/wordprocessingInk" xmlns:wne="http://schemas.microsoft.com/office/word/2006/wordml" xmlns:wps="http://schemas.microsoft.com/office/word/2010/wordprocessingShape" mc:Ignorable="w14 w15 w16se w16cid wp14">
   <w:endnote w:type="separator" w:id="-1">
     <w:p>
       <w:pPr>
@@ -6806,7 +6812,7 @@
 </file>
 
 <file path=word/footnotes.xml><?xml version="1.0" encoding="utf-8"?>
-<w:footnotes xmlns:wpc="http://schemas.microsoft.com/office/word/2010/wordprocessingCanvas" xmlns:cx="http://schemas.microsoft.com/office/drawing/2014/chartex" xmlns:cx1="http://schemas.microsoft.com/office/drawing/2015/9/8/chartex" xmlns:mc="http://schemas.openxmlformats.org/markup-compatibility/2006" xmlns:o="urn:schemas-microsoft-com:office:office" xmlns:r="http://schemas.openxmlformats.org/officeDocument/2006/relationships" xmlns:m="http://schemas.openxmlformats.org/officeDocument/2006/math" xmlns:v="urn:schemas-microsoft-com:vml" xmlns:wp14="http://schemas.microsoft.com/office/word/2010/wordprocessingDrawing" xmlns:wp="http://schemas.openxmlformats.org/drawingml/2006/wordprocessingDrawing" xmlns:w10="urn:schemas-microsoft-com:office:word" xmlns:w="http://schemas.openxmlformats.org/wordprocessingml/2006/main" xmlns:w14="http://schemas.microsoft.com/office/word/2010/wordml" xmlns:w15="http://schemas.microsoft.com/office/word/2012/wordml" xmlns:w16se="http://schemas.microsoft.com/office/word/2015/wordml/symex" xmlns:wpg="http://schemas.microsoft.com/office/word/2010/wordprocessingGroup" xmlns:wpi="http://schemas.microsoft.com/office/word/2010/wordprocessingInk" xmlns:wne="http://schemas.microsoft.com/office/word/2006/wordml" xmlns:wps="http://schemas.microsoft.com/office/word/2010/wordprocessingShape" mc:Ignorable="w14 w15 w16se wp14">
+<w:footnotes xmlns:wpc="http://schemas.microsoft.com/office/word/2010/wordprocessingCanvas" xmlns:cx="http://schemas.microsoft.com/office/drawing/2014/chartex" xmlns:cx1="http://schemas.microsoft.com/office/drawing/2015/9/8/chartex" xmlns:cx2="http://schemas.microsoft.com/office/drawing/2015/10/21/chartex" xmlns:cx3="http://schemas.microsoft.com/office/drawing/2016/5/9/chartex" xmlns:cx4="http://schemas.microsoft.com/office/drawing/2016/5/10/chartex" xmlns:cx5="http://schemas.microsoft.com/office/drawing/2016/5/11/chartex" xmlns:cx6="http://schemas.microsoft.com/office/drawing/2016/5/12/chartex" xmlns:cx7="http://schemas.microsoft.com/office/drawing/2016/5/13/chartex" xmlns:cx8="http://schemas.microsoft.com/office/drawing/2016/5/14/chartex" xmlns:mc="http://schemas.openxmlformats.org/markup-compatibility/2006" xmlns:aink="http://schemas.microsoft.com/office/drawing/2016/ink" xmlns:am3d="http://schemas.microsoft.com/office/drawing/2017/model3d" xmlns:o="urn:schemas-microsoft-com:office:office" xmlns:r="http://schemas.openxmlformats.org/officeDocument/2006/relationships" xmlns:m="http://schemas.openxmlformats.org/officeDocument/2006/math" xmlns:v="urn:schemas-microsoft-com:vml" xmlns:wp14="http://schemas.microsoft.com/office/word/2010/wordprocessingDrawing" xmlns:wp="http://schemas.openxmlformats.org/drawingml/2006/wordprocessingDrawing" xmlns:w10="urn:schemas-microsoft-com:office:word" xmlns:w="http://schemas.openxmlformats.org/wordprocessingml/2006/main" xmlns:w14="http://schemas.microsoft.com/office/word/2010/wordml" xmlns:w15="http://schemas.microsoft.com/office/word/2012/wordml" xmlns:w16cid="http://schemas.microsoft.com/office/word/2016/wordml/cid" xmlns:w16se="http://schemas.microsoft.com/office/word/2015/wordml/symex" xmlns:wpg="http://schemas.microsoft.com/office/word/2010/wordprocessingGroup" xmlns:wpi="http://schemas.microsoft.com/office/word/2010/wordprocessingInk" xmlns:wne="http://schemas.microsoft.com/office/word/2006/wordml" xmlns:wps="http://schemas.microsoft.com/office/word/2010/wordprocessingShape" mc:Ignorable="w14 w15 w16se w16cid wp14">
   <w:footnote w:type="separator" w:id="-1">
     <w:p>
       <w:pPr>
@@ -6831,7 +6837,7 @@
 </file>
 
 <file path=word/header1.xml><?xml version="1.0" encoding="utf-8"?>
-<w:hdr xmlns:wpc="http://schemas.microsoft.com/office/word/2010/wordprocessingCanvas" xmlns:cx="http://schemas.microsoft.com/office/drawing/2014/chartex" xmlns:cx1="http://schemas.microsoft.com/office/drawing/2015/9/8/chartex" xmlns:mc="http://schemas.openxmlformats.org/markup-compatibility/2006" xmlns:o="urn:schemas-microsoft-com:office:office" xmlns:r="http://schemas.openxmlformats.org/officeDocument/2006/relationships" xmlns:m="http://schemas.openxmlformats.org/officeDocument/2006/math" xmlns:v="urn:schemas-microsoft-com:vml" xmlns:wp14="http://schemas.microsoft.com/office/word/2010/wordprocessingDrawing" xmlns:wp="http://schemas.openxmlformats.org/drawingml/2006/wordprocessingDrawing" xmlns:w10="urn:schemas-microsoft-com:office:word" xmlns:w="http://schemas.openxmlformats.org/wordprocessingml/2006/main" xmlns:w14="http://schemas.microsoft.com/office/word/2010/wordml" xmlns:w15="http://schemas.microsoft.com/office/word/2012/wordml" xmlns:w16se="http://schemas.microsoft.com/office/word/2015/wordml/symex" xmlns:wpg="http://schemas.microsoft.com/office/word/2010/wordprocessingGroup" xmlns:wpi="http://schemas.microsoft.com/office/word/2010/wordprocessingInk" xmlns:wne="http://schemas.microsoft.com/office/word/2006/wordml" xmlns:wps="http://schemas.microsoft.com/office/word/2010/wordprocessingShape" mc:Ignorable="w14 w15 w16se wp14">
+<w:hdr xmlns:wpc="http://schemas.microsoft.com/office/word/2010/wordprocessingCanvas" xmlns:cx="http://schemas.microsoft.com/office/drawing/2014/chartex" xmlns:cx1="http://schemas.microsoft.com/office/drawing/2015/9/8/chartex" xmlns:cx2="http://schemas.microsoft.com/office/drawing/2015/10/21/chartex" xmlns:cx3="http://schemas.microsoft.com/office/drawing/2016/5/9/chartex" xmlns:cx4="http://schemas.microsoft.com/office/drawing/2016/5/10/chartex" xmlns:cx5="http://schemas.microsoft.com/office/drawing/2016/5/11/chartex" xmlns:cx6="http://schemas.microsoft.com/office/drawing/2016/5/12/chartex" xmlns:cx7="http://schemas.microsoft.com/office/drawing/2016/5/13/chartex" xmlns:cx8="http://schemas.microsoft.com/office/drawing/2016/5/14/chartex" xmlns:mc="http://schemas.openxmlformats.org/markup-compatibility/2006" xmlns:aink="http://schemas.microsoft.com/office/drawing/2016/ink" xmlns:am3d="http://schemas.microsoft.com/office/drawing/2017/model3d" xmlns:o="urn:schemas-microsoft-com:office:office" xmlns:r="http://schemas.openxmlformats.org/officeDocument/2006/relationships" xmlns:m="http://schemas.openxmlformats.org/officeDocument/2006/math" xmlns:v="urn:schemas-microsoft-com:vml" xmlns:wp14="http://schemas.microsoft.com/office/word/2010/wordprocessingDrawing" xmlns:wp="http://schemas.openxmlformats.org/drawingml/2006/wordprocessingDrawing" xmlns:w10="urn:schemas-microsoft-com:office:word" xmlns:w="http://schemas.openxmlformats.org/wordprocessingml/2006/main" xmlns:w14="http://schemas.microsoft.com/office/word/2010/wordml" xmlns:w15="http://schemas.microsoft.com/office/word/2012/wordml" xmlns:w16cid="http://schemas.microsoft.com/office/word/2016/wordml/cid" xmlns:w16se="http://schemas.microsoft.com/office/word/2015/wordml/symex" xmlns:wpg="http://schemas.microsoft.com/office/word/2010/wordprocessingGroup" xmlns:wpi="http://schemas.microsoft.com/office/word/2010/wordprocessingInk" xmlns:wne="http://schemas.microsoft.com/office/word/2006/wordml" xmlns:wps="http://schemas.microsoft.com/office/word/2010/wordprocessingShape" mc:Ignorable="w14 w15 w16se w16cid wp14">
   <w:p>
     <w:pPr>
       <w:pStyle w:val="Header"/>
@@ -6841,10 +6847,10 @@
 </file>
 
 <file path=word/numbering.xml><?xml version="1.0" encoding="utf-8"?>
-<w:numbering xmlns:wpc="http://schemas.microsoft.com/office/word/2010/wordprocessingCanvas" xmlns:cx="http://schemas.microsoft.com/office/drawing/2014/chartex" xmlns:cx1="http://schemas.microsoft.com/office/drawing/2015/9/8/chartex" xmlns:mc="http://schemas.openxmlformats.org/markup-compatibility/2006" xmlns:o="urn:schemas-microsoft-com:office:office" xmlns:r="http://schemas.openxmlformats.org/officeDocument/2006/relationships" xmlns:m="http://schemas.openxmlformats.org/officeDocument/2006/math" xmlns:v="urn:schemas-microsoft-com:vml" xmlns:wp14="http://schemas.microsoft.com/office/word/2010/wordprocessingDrawing" xmlns:wp="http://schemas.openxmlformats.org/drawingml/2006/wordprocessingDrawing" xmlns:w10="urn:schemas-microsoft-com:office:word" xmlns:w="http://schemas.openxmlformats.org/wordprocessingml/2006/main" xmlns:w14="http://schemas.microsoft.com/office/word/2010/wordml" xmlns:w15="http://schemas.microsoft.com/office/word/2012/wordml" xmlns:w16se="http://schemas.microsoft.com/office/word/2015/wordml/symex" xmlns:wpg="http://schemas.microsoft.com/office/word/2010/wordprocessingGroup" xmlns:wpi="http://schemas.microsoft.com/office/word/2010/wordprocessingInk" xmlns:wne="http://schemas.microsoft.com/office/word/2006/wordml" xmlns:wps="http://schemas.microsoft.com/office/word/2010/wordprocessingShape" mc:Ignorable="w14 w15 w16se wp14">
+<w:numbering xmlns:wpc="http://schemas.microsoft.com/office/word/2010/wordprocessingCanvas" xmlns:cx="http://schemas.microsoft.com/office/drawing/2014/chartex" xmlns:cx1="http://schemas.microsoft.com/office/drawing/2015/9/8/chartex" xmlns:cx2="http://schemas.microsoft.com/office/drawing/2015/10/21/chartex" xmlns:cx3="http://schemas.microsoft.com/office/drawing/2016/5/9/chartex" xmlns:cx4="http://schemas.microsoft.com/office/drawing/2016/5/10/chartex" xmlns:cx5="http://schemas.microsoft.com/office/drawing/2016/5/11/chartex" xmlns:cx6="http://schemas.microsoft.com/office/drawing/2016/5/12/chartex" xmlns:cx7="http://schemas.microsoft.com/office/drawing/2016/5/13/chartex" xmlns:cx8="http://schemas.microsoft.com/office/drawing/2016/5/14/chartex" xmlns:mc="http://schemas.openxmlformats.org/markup-compatibility/2006" xmlns:aink="http://schemas.microsoft.com/office/drawing/2016/ink" xmlns:am3d="http://schemas.microsoft.com/office/drawing/2017/model3d" xmlns:o="urn:schemas-microsoft-com:office:office" xmlns:r="http://schemas.openxmlformats.org/officeDocument/2006/relationships" xmlns:m="http://schemas.openxmlformats.org/officeDocument/2006/math" xmlns:v="urn:schemas-microsoft-com:vml" xmlns:wp14="http://schemas.microsoft.com/office/word/2010/wordprocessingDrawing" xmlns:wp="http://schemas.openxmlformats.org/drawingml/2006/wordprocessingDrawing" xmlns:w10="urn:schemas-microsoft-com:office:word" xmlns:w="http://schemas.openxmlformats.org/wordprocessingml/2006/main" xmlns:w14="http://schemas.microsoft.com/office/word/2010/wordml" xmlns:w15="http://schemas.microsoft.com/office/word/2012/wordml" xmlns:w16cid="http://schemas.microsoft.com/office/word/2016/wordml/cid" xmlns:w16se="http://schemas.microsoft.com/office/word/2015/wordml/symex" xmlns:wpg="http://schemas.microsoft.com/office/word/2010/wordprocessingGroup" xmlns:wpi="http://schemas.microsoft.com/office/word/2010/wordprocessingInk" xmlns:wne="http://schemas.microsoft.com/office/word/2006/wordml" xmlns:wps="http://schemas.microsoft.com/office/word/2010/wordprocessingShape" mc:Ignorable="w14 w15 w16se w16cid wp14">
   <w:numPicBullet w:numPicBulletId="0">
     <w:pict>
-      <v:shapetype id="_x0000_t75" coordsize="21600,21600" o:spt="75" o:preferrelative="t" path="m@4@5l@4@11@9@11@9@5xe" filled="f" stroked="f">
+      <v:shapetype w14:anchorId="3840E9B6" id="_x0000_t75" coordsize="21600,21600" o:spt="75" o:preferrelative="t" path="m@4@5l@4@11@9@11@9@5xe" filled="f" stroked="f">
         <v:stroke joinstyle="miter"/>
         <v:formulas>
           <v:f eqn="if lineDrawn pixelLineWidth 0"/>
@@ -6863,7 +6869,7 @@
         <v:path o:extrusionok="f" gradientshapeok="t" o:connecttype="rect"/>
         <o:lock v:ext="edit" aspectratio="t"/>
       </v:shapetype>
-      <v:shape id="_x0000_i1031" type="#_x0000_t75" alt="Warning" style="width:15.35pt;height:14.4pt;visibility:visible" o:gfxdata="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" o:bullet="t">
+      <v:shape id="_x0000_i1035" type="#_x0000_t75" alt="Warning" style="width:15.35pt;height:14.4pt;visibility:visible" o:gfxdata="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" o:bullet="t">
         <v:imagedata r:id="rId1" o:title="" croptop="-2275f" cropbottom="-2731f" cropright="-640f"/>
       </v:shape>
     </w:pict>
@@ -7508,7 +7514,7 @@
 </file>
 
 <file path=word/styles.xml><?xml version="1.0" encoding="utf-8"?>
-<w:styles xmlns:mc="http://schemas.openxmlformats.org/markup-compatibility/2006" xmlns:r="http://schemas.openxmlformats.org/officeDocument/2006/relationships" xmlns:w="http://schemas.openxmlformats.org/wordprocessingml/2006/main" xmlns:w14="http://schemas.microsoft.com/office/word/2010/wordml" xmlns:w15="http://schemas.microsoft.com/office/word/2012/wordml" xmlns:w16se="http://schemas.microsoft.com/office/word/2015/wordml/symex" mc:Ignorable="w14 w15 w16se">
+<w:styles xmlns:mc="http://schemas.openxmlformats.org/markup-compatibility/2006" xmlns:r="http://schemas.openxmlformats.org/officeDocument/2006/relationships" xmlns:w="http://schemas.openxmlformats.org/wordprocessingml/2006/main" xmlns:w14="http://schemas.microsoft.com/office/word/2010/wordml" xmlns:w15="http://schemas.microsoft.com/office/word/2012/wordml" xmlns:w16cid="http://schemas.microsoft.com/office/word/2016/wordml/cid" xmlns:w16se="http://schemas.microsoft.com/office/word/2015/wordml/symex" mc:Ignorable="w14 w15 w16se w16cid">
   <w:docDefaults>
     <w:rPrDefault>
       <w:rPr>
@@ -7524,7 +7530,7 @@
       </w:pPr>
     </w:pPrDefault>
   </w:docDefaults>
-  <w:latentStyles w:defLockedState="0" w:defUIPriority="99" w:defSemiHidden="0" w:defUnhideWhenUsed="0" w:defQFormat="0" w:count="371">
+  <w:latentStyles w:defLockedState="0" w:defUIPriority="99" w:defSemiHidden="0" w:defUnhideWhenUsed="0" w:defQFormat="0" w:count="375">
     <w:lsdException w:name="Normal" w:uiPriority="0" w:qFormat="1"/>
     <w:lsdException w:name="heading 1" w:uiPriority="9" w:qFormat="1"/>
     <w:lsdException w:name="heading 2" w:semiHidden="1" w:uiPriority="9" w:unhideWhenUsed="1" w:qFormat="1"/>
@@ -7630,7 +7636,6 @@
     <w:lsdException w:name="HTML Sample" w:semiHidden="1" w:unhideWhenUsed="1"/>
     <w:lsdException w:name="HTML Typewriter" w:semiHidden="1" w:unhideWhenUsed="1"/>
     <w:lsdException w:name="HTML Variable" w:semiHidden="1" w:unhideWhenUsed="1"/>
-    <w:lsdException w:name="Normal Table" w:semiHidden="1" w:unhideWhenUsed="1"/>
     <w:lsdException w:name="annotation subject" w:semiHidden="1" w:unhideWhenUsed="1"/>
     <w:lsdException w:name="No List" w:semiHidden="1" w:unhideWhenUsed="1"/>
     <w:lsdException w:name="Outline List 1" w:semiHidden="1" w:unhideWhenUsed="1"/>
@@ -7674,10 +7679,8 @@
     <w:lsdException w:name="Table Elegant" w:semiHidden="1" w:unhideWhenUsed="1"/>
     <w:lsdException w:name="Table Professional" w:semiHidden="1" w:unhideWhenUsed="1"/>
     <w:lsdException w:name="Table Subtle 1" w:semiHidden="1" w:unhideWhenUsed="1"/>
-    <w:lsdException w:name="Table Subtle 2" w:semiHidden="1" w:unhideWhenUsed="1"/>
     <w:lsdException w:name="Table Web 1" w:semiHidden="1" w:unhideWhenUsed="1"/>
     <w:lsdException w:name="Table Web 2" w:semiHidden="1" w:unhideWhenUsed="1"/>
-    <w:lsdException w:name="Table Web 3" w:semiHidden="1" w:unhideWhenUsed="1"/>
     <w:lsdException w:name="Balloon Text" w:semiHidden="1" w:unhideWhenUsed="1"/>
     <w:lsdException w:name="Table Grid" w:uiPriority="39"/>
     <w:lsdException w:name="Table Theme" w:semiHidden="1" w:unhideWhenUsed="1"/>
@@ -7896,6 +7899,10 @@
     <w:lsdException w:name="List Table 5 Dark Accent 6" w:uiPriority="50"/>
     <w:lsdException w:name="List Table 6 Colorful Accent 6" w:uiPriority="51"/>
     <w:lsdException w:name="List Table 7 Colorful Accent 6" w:uiPriority="52"/>
+    <w:lsdException w:name="Mention" w:semiHidden="1" w:unhideWhenUsed="1"/>
+    <w:lsdException w:name="Smart Hyperlink" w:semiHidden="1" w:unhideWhenUsed="1"/>
+    <w:lsdException w:name="Hashtag" w:semiHidden="1" w:unhideWhenUsed="1"/>
+    <w:lsdException w:name="Unresolved Mention" w:semiHidden="1" w:unhideWhenUsed="1"/>
   </w:latentStyles>
   <w:style w:type="paragraph" w:default="1" w:styleId="Normal">
     <w:name w:val="Normal"/>
@@ -8168,8 +8175,8 @@
       <w:u w:val="single"/>
     </w:rPr>
   </w:style>
-  <w:style w:type="character" w:customStyle="1" w:styleId="UnresolvedMention">
-    <w:name w:val="Unresolved Mention"/>
+  <w:style w:type="character" w:customStyle="1" w:styleId="UnresolvedMention1">
+    <w:name w:val="Unresolved Mention1"/>
     <w:basedOn w:val="DefaultParagraphFont"/>
     <w:uiPriority w:val="99"/>
     <w:semiHidden/>

</xml_diff>